<commit_message>
Update assignment 2 uitleg ex1
</commit_message>
<xml_diff>
--- a/8p361-project-imaging-master/Assignments_pdf/Assignment2.docx
+++ b/8p361-project-imaging-master/Assignments_pdf/Assignment2.docx
@@ -9,6 +9,8 @@
           <w:lang w:val="en-US"/>
         </w:rPr>
       </w:pPr>
+      <w:bookmarkStart w:id="0" w:name="_Hlk96091678"/>
+      <w:bookmarkEnd w:id="0"/>
       <w:r>
         <w:rPr>
           <w:lang w:val="en-US"/>
@@ -81,7 +83,19 @@
         <w:rPr>
           <w:lang w:val="en-US"/>
         </w:rPr>
-        <w:t xml:space="preserve">b) Model_1b is a model with 2 hidden layers of 64 neurons, trained with 20 epochs. A </w:t>
+        <w:t>b) Model_1b is a model with 2</w:t>
+      </w:r>
+      <w:r>
+        <w:rPr>
+          <w:lang w:val="en-US"/>
+        </w:rPr>
+        <w:t xml:space="preserve"> fully connected</w:t>
+      </w:r>
+      <w:r>
+        <w:rPr>
+          <w:lang w:val="en-US"/>
+        </w:rPr>
+        <w:t xml:space="preserve"> hidden layers of 64 neurons, trained with 20 epochs. A </w:t>
       </w:r>
       <w:proofErr w:type="spellStart"/>
       <w:r>
@@ -122,7 +136,19 @@
         <w:rPr>
           <w:lang w:val="en-US"/>
         </w:rPr>
-        <w:t xml:space="preserve">c) Model_1c is a model with 1 hidden layer of 128 neurons, trained with 20 epochs. A </w:t>
+        <w:t xml:space="preserve">c) Model_1c is a model with 1 </w:t>
+      </w:r>
+      <w:r>
+        <w:rPr>
+          <w:lang w:val="en-US"/>
+        </w:rPr>
+        <w:t xml:space="preserve">fully connected </w:t>
+      </w:r>
+      <w:r>
+        <w:rPr>
+          <w:lang w:val="en-US"/>
+        </w:rPr>
+        <w:t xml:space="preserve">hidden layer of 128 neurons, trained with 20 epochs. A </w:t>
       </w:r>
       <w:proofErr w:type="spellStart"/>
       <w:r>
@@ -163,27 +189,78 @@
         <w:rPr>
           <w:lang w:val="en-US"/>
         </w:rPr>
-        <w:t xml:space="preserve">d) Model_1d is a model with </w:t>
+        <w:t>d) Model_1d is a model with 2</w:t>
+      </w:r>
+      <w:r>
+        <w:rPr>
+          <w:lang w:val="en-US"/>
+        </w:rPr>
+        <w:t xml:space="preserve"> fully connected </w:t>
+      </w:r>
+      <w:r>
+        <w:rPr>
+          <w:lang w:val="en-US"/>
+        </w:rPr>
+        <w:t xml:space="preserve">hidden layers of 128 neurons, trained with 20 epochs. A </w:t>
       </w:r>
       <w:proofErr w:type="spellStart"/>
       <w:r>
         <w:rPr>
           <w:lang w:val="en-US"/>
         </w:rPr>
-        <w:t>with</w:t>
+        <w:t>ReLu</w:t>
       </w:r>
       <w:proofErr w:type="spellEnd"/>
       <w:r>
         <w:rPr>
           <w:lang w:val="en-US"/>
         </w:rPr>
-        <w:t xml:space="preserve"> 2 hidden layers of 128 neurons, trained with 20 epochs. A </w:t>
+        <w:t xml:space="preserve"> activation function was used for the hidden layers and a </w:t>
       </w:r>
       <w:proofErr w:type="spellStart"/>
       <w:r>
         <w:rPr>
           <w:lang w:val="en-US"/>
         </w:rPr>
+        <w:t>softmax</w:t>
+      </w:r>
+      <w:proofErr w:type="spellEnd"/>
+      <w:r>
+        <w:rPr>
+          <w:lang w:val="en-US"/>
+        </w:rPr>
+        <w:t xml:space="preserve"> function for the output layer. Accuracy = 0.9712 loss = 0.0952.</w:t>
+      </w:r>
+    </w:p>
+    <w:p>
+      <w:pPr>
+        <w:rPr>
+          <w:lang w:val="en-US"/>
+        </w:rPr>
+      </w:pPr>
+      <w:r>
+        <w:rPr>
+          <w:lang w:val="en-US"/>
+        </w:rPr>
+        <w:t xml:space="preserve">e) Model_1e is a model with 6 </w:t>
+      </w:r>
+      <w:r>
+        <w:rPr>
+          <w:lang w:val="en-US"/>
+        </w:rPr>
+        <w:t xml:space="preserve">fully connected </w:t>
+      </w:r>
+      <w:r>
+        <w:rPr>
+          <w:lang w:val="en-US"/>
+        </w:rPr>
+        <w:t xml:space="preserve">hidden layers of 64 neurons, trained with 20 epochs. A </w:t>
+      </w:r>
+      <w:proofErr w:type="spellStart"/>
+      <w:r>
+        <w:rPr>
+          <w:lang w:val="en-US"/>
+        </w:rPr>
         <w:t>ReLu</w:t>
       </w:r>
       <w:proofErr w:type="spellEnd"/>
@@ -205,47 +282,6 @@
         <w:rPr>
           <w:lang w:val="en-US"/>
         </w:rPr>
-        <w:t xml:space="preserve"> function for the output layer. Accuracy = 0.9712 loss = 0.0952.</w:t>
-      </w:r>
-    </w:p>
-    <w:p>
-      <w:pPr>
-        <w:rPr>
-          <w:lang w:val="en-US"/>
-        </w:rPr>
-      </w:pPr>
-      <w:r>
-        <w:rPr>
-          <w:lang w:val="en-US"/>
-        </w:rPr>
-        <w:t xml:space="preserve">e) Model_1e is a model with 6 hidden layers of 64 neurons, trained with 20 epochs. A </w:t>
-      </w:r>
-      <w:proofErr w:type="spellStart"/>
-      <w:r>
-        <w:rPr>
-          <w:lang w:val="en-US"/>
-        </w:rPr>
-        <w:t>ReLu</w:t>
-      </w:r>
-      <w:proofErr w:type="spellEnd"/>
-      <w:r>
-        <w:rPr>
-          <w:lang w:val="en-US"/>
-        </w:rPr>
-        <w:t xml:space="preserve"> activation function was used for the hidden layers and a </w:t>
-      </w:r>
-      <w:proofErr w:type="spellStart"/>
-      <w:r>
-        <w:rPr>
-          <w:lang w:val="en-US"/>
-        </w:rPr>
-        <w:t>softmax</w:t>
-      </w:r>
-      <w:proofErr w:type="spellEnd"/>
-      <w:r>
-        <w:rPr>
-          <w:lang w:val="en-US"/>
-        </w:rPr>
         <w:t xml:space="preserve"> function for the output layer. Accuracy=0.9645 loss= 0.1239</w:t>
       </w:r>
     </w:p>
@@ -259,7 +295,25 @@
         <w:rPr>
           <w:lang w:val="en-US"/>
         </w:rPr>
-        <w:t xml:space="preserve">The best model is model_1d, since the accuracy for the test set is the highest and the loss for the test set the lowest. </w:t>
+        <w:t>Which model was the best was determined by looking for the model with the lowest loss and the highest accuracy for the test set.</w:t>
+      </w:r>
+      <w:r>
+        <w:rPr>
+          <w:lang w:val="en-US"/>
+        </w:rPr>
+        <w:t xml:space="preserve"> </w:t>
+      </w:r>
+      <w:r>
+        <w:rPr>
+          <w:lang w:val="en-US"/>
+        </w:rPr>
+        <w:t>According to this method, model_1d was the best.</w:t>
+      </w:r>
+      <w:r>
+        <w:rPr>
+          <w:lang w:val="en-US"/>
+        </w:rPr>
+        <w:t xml:space="preserve"> </w:t>
       </w:r>
       <w:r>
         <w:rPr>
@@ -307,20 +361,77 @@
         <w:rPr>
           <w:lang w:val="en-US"/>
         </w:rPr>
-        <w:t xml:space="preserve"> shows the development of the loss curves of the models. It can clearly be seen that model_1d has the lowest loss and therefore the best performance. To conclude, more layers do no directly lead to a higher accuracy, since model_1e has a lower accuracy than model_1d.</w:t>
-      </w:r>
-    </w:p>
-    <w:p>
-      <w:pPr>
-        <w:keepNext/>
+        <w:t xml:space="preserve"> shows the development of the loss curves of the models. It can clearly be seen that model_1d has the lowest loss and therefore the best performance. </w:t>
+      </w:r>
+      <w:r>
+        <w:rPr>
+          <w:lang w:val="en-US"/>
+        </w:rPr>
+        <w:t xml:space="preserve">When looking at the first four models, increasing the number of hidden layers or increasing the number of </w:t>
+      </w:r>
+      <w:r>
+        <w:rPr>
+          <w:lang w:val="en-US"/>
+        </w:rPr>
+        <w:t xml:space="preserve">neurons per layer seems to improve model performance. However, </w:t>
+      </w:r>
+      <w:r>
+        <w:rPr>
+          <w:lang w:val="en-US"/>
+        </w:rPr>
+        <w:t>when 6 fully connected hidden layers of 64 neurons were used</w:t>
+      </w:r>
+      <w:r>
+        <w:rPr>
+          <w:lang w:val="en-US"/>
+        </w:rPr>
+        <w:t xml:space="preserve">, model </w:t>
+      </w:r>
+      <w:r>
+        <w:rPr>
+          <w:lang w:val="en-US"/>
+        </w:rPr>
+        <w:t>performance was actually lower compared to the model with only 2 fully connected hidden layers of 64 neurons.</w:t>
+      </w:r>
+      <w:r>
+        <w:rPr>
+          <w:lang w:val="en-US"/>
+        </w:rPr>
+        <w:t xml:space="preserve"> It seems to be the case that </w:t>
+      </w:r>
+      <w:r>
+        <w:rPr>
+          <w:lang w:val="en-US"/>
+        </w:rPr>
+        <w:t xml:space="preserve">when the number of hidden layers is increased too much, </w:t>
+      </w:r>
+      <w:r>
+        <w:rPr>
+          <w:lang w:val="en-US"/>
+        </w:rPr>
+        <w:t>model performance does no longer improve.</w:t>
+      </w:r>
+      <w:r>
+        <w:rPr>
+          <w:lang w:val="en-US"/>
+        </w:rPr>
+        <w:t xml:space="preserve"> </w:t>
+      </w:r>
+    </w:p>
+    <w:p>
+      <w:pPr>
+        <w:rPr>
+          <w:lang w:val="en-US"/>
+        </w:rPr>
       </w:pPr>
       <w:r>
         <w:rPr>
           <w:noProof/>
           <w:lang w:val="en-US"/>
         </w:rPr>
+        <w:lastRenderedPageBreak/>
         <w:drawing>
-          <wp:inline distT="0" distB="0" distL="0" distR="0" wp14:anchorId="4750B30F" wp14:editId="04E63736">
+          <wp:inline distT="0" distB="0" distL="0" distR="0" wp14:anchorId="671C2B7D" wp14:editId="33111395">
             <wp:extent cx="5731510" cy="3766820"/>
             <wp:effectExtent l="0" t="0" r="2540" b="5080"/>
             <wp:docPr id="1" name="Picture 1" descr="Chart&#10;&#10;Description automatically generated"/>
@@ -364,12 +475,20 @@
     </w:p>
     <w:p>
       <w:pPr>
+        <w:keepNext/>
+        <w:rPr>
+          <w:lang w:val="en-US"/>
+        </w:rPr>
+      </w:pPr>
+    </w:p>
+    <w:p>
+      <w:pPr>
         <w:pStyle w:val="Caption"/>
         <w:rPr>
           <w:lang w:val="en-US"/>
         </w:rPr>
       </w:pPr>
-      <w:bookmarkStart w:id="0" w:name="_Ref96079086"/>
+      <w:bookmarkStart w:id="1" w:name="_Ref96079086"/>
       <w:r>
         <w:rPr>
           <w:lang w:val="en-US"/>
@@ -416,7 +535,7 @@
         </w:rPr>
         <w:t xml:space="preserve"> set of all the models in exercise 1</w:t>
       </w:r>
-      <w:bookmarkEnd w:id="0"/>
+      <w:bookmarkEnd w:id="1"/>
     </w:p>
     <w:p>
       <w:pPr>
@@ -429,165 +548,177 @@
         <w:rPr>
           <w:lang w:val="en-US"/>
         </w:rPr>
+        <w:t>Exercise 2</w:t>
+      </w:r>
+    </w:p>
+    <w:p>
+      <w:pPr>
+        <w:rPr>
+          <w:lang w:val="en-US"/>
+        </w:rPr>
+      </w:pPr>
+      <w:r>
+        <w:rPr>
+          <w:lang w:val="en-US"/>
+        </w:rPr>
+        <w:t xml:space="preserve">Model 2a: Neural network without any hidden layers (the input layer connects directly to the output layer) </w:t>
+      </w:r>
+    </w:p>
+    <w:p>
+      <w:pPr>
+        <w:rPr>
+          <w:lang w:val="en-US"/>
+        </w:rPr>
+      </w:pPr>
+      <w:r>
+        <w:rPr>
+          <w:lang w:val="en-US"/>
+        </w:rPr>
+        <w:t xml:space="preserve">Model 2b: Neural network with 3 hidden layers </w:t>
+      </w:r>
+      <w:r>
+        <w:rPr>
+          <w:lang w:val="en-US"/>
+        </w:rPr>
+        <w:t xml:space="preserve">of 64 neurons </w:t>
+      </w:r>
+      <w:r>
+        <w:rPr>
+          <w:lang w:val="en-US"/>
+        </w:rPr>
+        <w:t xml:space="preserve">with </w:t>
+      </w:r>
+      <w:proofErr w:type="spellStart"/>
+      <w:r>
+        <w:rPr>
+          <w:lang w:val="en-US"/>
+        </w:rPr>
+        <w:t>ReLU</w:t>
+      </w:r>
+      <w:proofErr w:type="spellEnd"/>
+      <w:r>
+        <w:rPr>
+          <w:lang w:val="en-US"/>
+        </w:rPr>
+        <w:t xml:space="preserve"> activations.</w:t>
+      </w:r>
+    </w:p>
+    <w:p>
+      <w:pPr>
+        <w:rPr>
+          <w:lang w:val="en-US"/>
+        </w:rPr>
+      </w:pPr>
+      <w:r>
+        <w:rPr>
+          <w:lang w:val="en-US"/>
+        </w:rPr>
+        <w:t>Model 3b: Neural network with 3 hidden layers</w:t>
+      </w:r>
+      <w:r>
+        <w:rPr>
+          <w:lang w:val="en-US"/>
+        </w:rPr>
+        <w:t xml:space="preserve"> of 64 neurons</w:t>
+      </w:r>
+      <w:r>
+        <w:rPr>
+          <w:lang w:val="en-US"/>
+        </w:rPr>
+        <w:t xml:space="preserve"> with linear activations (i.e. without nonlinearities between the layers).</w:t>
+      </w:r>
+    </w:p>
+    <w:p>
+      <w:pPr>
+        <w:rPr>
+          <w:lang w:val="en-US"/>
+        </w:rPr>
+      </w:pPr>
+      <w:r>
+        <w:rPr>
+          <w:lang w:val="en-US"/>
+        </w:rPr>
+        <w:t xml:space="preserve">The loss of the models on the test set is lowest for model 2b (0.0983407124876976) , highest for model 2a (0.2892000675201416) and the loss of model 2c falls between (0.28235793113708496) these two values. The model accuracy on the test set is the highest for model 2b (0.968999981880188), the lowest for model 2a (0.9197999835014343) and model 2c’s accuracy (0.921500027179718) falls between the values for the other models. From this it can be concluded that the model 2b has the best model performance, followed by model 2c and model 2a. In </w:t>
+      </w:r>
+      <w:r>
+        <w:rPr>
+          <w:lang w:val="en-US"/>
+        </w:rPr>
+        <w:fldChar w:fldCharType="begin"/>
+      </w:r>
+      <w:r>
+        <w:rPr>
+          <w:lang w:val="en-US"/>
+        </w:rPr>
+        <w:instrText xml:space="preserve"> REF _Ref96079210 \h </w:instrText>
+      </w:r>
+      <w:r>
+        <w:rPr>
+          <w:lang w:val="en-US"/>
+        </w:rPr>
+      </w:r>
+      <w:r>
+        <w:rPr>
+          <w:lang w:val="en-US"/>
+        </w:rPr>
+        <w:fldChar w:fldCharType="separate"/>
+      </w:r>
+      <w:r>
+        <w:rPr>
+          <w:lang w:val="en-US"/>
+        </w:rPr>
+        <w:t xml:space="preserve">Figure </w:t>
+      </w:r>
+      <w:r>
+        <w:rPr>
+          <w:noProof/>
+          <w:lang w:val="en-US"/>
+        </w:rPr>
+        <w:t>2</w:t>
+      </w:r>
+      <w:r>
+        <w:rPr>
+          <w:lang w:val="en-US"/>
+        </w:rPr>
+        <w:fldChar w:fldCharType="end"/>
+      </w:r>
+      <w:r>
+        <w:rPr>
+          <w:lang w:val="en-US"/>
+        </w:rPr>
+        <w:t xml:space="preserve">, </w:t>
+      </w:r>
+      <w:r>
+        <w:rPr>
+          <w:lang w:val="en-US"/>
+        </w:rPr>
+        <w:t>the development of the model training for the different models can be seen. In the figure showing the development of the loss, it can clearly be seen that model 2b has the lowest loss after 20 epochs. Furthermore, in the figure showing the development of the accuracy, it is clearly visible that model 2b has the highest accuracy after 20 epochs.</w:t>
+      </w:r>
+    </w:p>
+    <w:p>
+      <w:pPr>
+        <w:rPr>
+          <w:lang w:val="en-US"/>
+        </w:rPr>
+      </w:pPr>
+      <w:r>
+        <w:rPr>
+          <w:lang w:val="en-US"/>
+        </w:rPr>
+        <w:t xml:space="preserve">Model 2c uses a linear activation function. For a linear activation function the activation is proportional to the input. The derivative of this gradient is a constant, which makes in independent of the input. As a result, the neural network won’t considerably improve the error since the gradient is exactly equal for every iteration. The neural network cannot be well-trained and capture complex data patterns. </w:t>
+      </w:r>
+    </w:p>
+    <w:p>
+      <w:pPr>
+        <w:rPr>
+          <w:lang w:val="en-US"/>
+        </w:rPr>
+      </w:pPr>
+      <w:r>
+        <w:rPr>
+          <w:lang w:val="en-US"/>
+        </w:rPr>
         <w:lastRenderedPageBreak/>
-        <w:t>Exercise 2</w:t>
-      </w:r>
-    </w:p>
-    <w:p>
-      <w:pPr>
-        <w:rPr>
-          <w:lang w:val="en-US"/>
-        </w:rPr>
-      </w:pPr>
-      <w:r>
-        <w:rPr>
-          <w:lang w:val="en-US"/>
-        </w:rPr>
-        <w:t xml:space="preserve">Model 2a: Neural network without any hidden layers (the input layer connects directly to the output layer) </w:t>
-      </w:r>
-    </w:p>
-    <w:p>
-      <w:pPr>
-        <w:rPr>
-          <w:lang w:val="en-US"/>
-        </w:rPr>
-      </w:pPr>
-      <w:r>
-        <w:rPr>
-          <w:lang w:val="en-US"/>
-        </w:rPr>
-        <w:t xml:space="preserve">Model 2b: Neural network with 3 hidden layers with </w:t>
-      </w:r>
-      <w:proofErr w:type="spellStart"/>
-      <w:r>
-        <w:rPr>
-          <w:lang w:val="en-US"/>
-        </w:rPr>
-        <w:t>ReLU</w:t>
-      </w:r>
-      <w:proofErr w:type="spellEnd"/>
-      <w:r>
-        <w:rPr>
-          <w:lang w:val="en-US"/>
-        </w:rPr>
-        <w:t xml:space="preserve"> activations.</w:t>
-      </w:r>
-    </w:p>
-    <w:p>
-      <w:pPr>
-        <w:rPr>
-          <w:lang w:val="en-US"/>
-        </w:rPr>
-      </w:pPr>
-      <w:r>
-        <w:rPr>
-          <w:lang w:val="en-US"/>
-        </w:rPr>
-        <w:t>Model 3b: Neural network with 3 hidden layers with linear activations (i.e. without nonlinearities between the layers).</w:t>
-      </w:r>
-    </w:p>
-    <w:p>
-      <w:pPr>
-        <w:rPr>
-          <w:lang w:val="en-US"/>
-        </w:rPr>
-      </w:pPr>
-      <w:r>
-        <w:rPr>
-          <w:lang w:val="en-US"/>
-        </w:rPr>
-        <w:t xml:space="preserve">The loss of the models on the test set is lowest for model 2b (0.0983407124876976) , highest for model 2a (0.2892000675201416) and the loss of model 2c falls between (0.28235793113708496) these two values. The model accuracy on the test set is the highest for model 2b (0.968999981880188), the lowest for model 2a (0.9197999835014343) and model 2c’s accuracy (0.921500027179718) falls between the values for the other models. From this it can be concluded that the model 2b has the best model performance, followed by model 2c and model 2a. In </w:t>
-      </w:r>
-      <w:r>
-        <w:rPr>
-          <w:lang w:val="en-US"/>
-        </w:rPr>
-        <w:fldChar w:fldCharType="begin"/>
-      </w:r>
-      <w:r>
-        <w:rPr>
-          <w:lang w:val="en-US"/>
-        </w:rPr>
-        <w:instrText xml:space="preserve"> REF _Ref96079210 \h </w:instrText>
-      </w:r>
-      <w:r>
-        <w:rPr>
-          <w:lang w:val="en-US"/>
-        </w:rPr>
-      </w:r>
-      <w:r>
-        <w:rPr>
-          <w:lang w:val="en-US"/>
-        </w:rPr>
-        <w:fldChar w:fldCharType="separate"/>
-      </w:r>
-      <w:r>
-        <w:rPr>
-          <w:lang w:val="en-US"/>
-        </w:rPr>
-        <w:t xml:space="preserve">Figure </w:t>
-      </w:r>
-      <w:r>
-        <w:rPr>
-          <w:noProof/>
-          <w:lang w:val="en-US"/>
-        </w:rPr>
-        <w:t>2</w:t>
-      </w:r>
-      <w:r>
-        <w:rPr>
-          <w:lang w:val="en-US"/>
-        </w:rPr>
-        <w:fldChar w:fldCharType="end"/>
-      </w:r>
-      <w:r>
-        <w:rPr>
-          <w:lang w:val="en-US"/>
-        </w:rPr>
-        <w:t xml:space="preserve">, </w:t>
-      </w:r>
-      <w:r>
-        <w:rPr>
-          <w:lang w:val="en-US"/>
-        </w:rPr>
-        <w:t>the development of the model training for the different models can be seen. In the figure showing the development of the loss, it can clearly be seen that model 2b has the lowest loss after 20 epochs. Furthermore, in the figure showing the development of the accuracy, it is clearly visible that model 2b has the highest accuracy after 20 epochs.</w:t>
-      </w:r>
-    </w:p>
-    <w:p>
-      <w:pPr>
-        <w:rPr>
-          <w:lang w:val="en-US"/>
-        </w:rPr>
-      </w:pPr>
-      <w:r>
-        <w:rPr>
-          <w:lang w:val="en-US"/>
-        </w:rPr>
-        <w:t xml:space="preserve">Model 2c uses a linear activation function. For a linear activation function the activation is proportional to the input. The derivative of this gradient is a constant, which makes in independent of the input. As a result, the neural network won’t considerably improve the error since the gradient is exactly equal for every iteration. The neural network </w:t>
-      </w:r>
-      <w:r>
-        <w:rPr>
-          <w:lang w:val="en-US"/>
-        </w:rPr>
-        <w:t>cannot</w:t>
-      </w:r>
-      <w:r>
-        <w:rPr>
-          <w:lang w:val="en-US"/>
-        </w:rPr>
-        <w:t xml:space="preserve"> be well-trained and capture complex data patterns. </w:t>
-      </w:r>
-    </w:p>
-    <w:p>
-      <w:pPr>
-        <w:rPr>
-          <w:lang w:val="en-US"/>
-        </w:rPr>
-      </w:pPr>
-      <w:r>
-        <w:rPr>
-          <w:lang w:val="en-US"/>
-        </w:rPr>
         <w:t xml:space="preserve">Meanwhile, model 2b uses a </w:t>
       </w:r>
       <w:proofErr w:type="spellStart"/>
@@ -632,6 +763,7 @@
           <w:id w:val="1830950857"/>
           <w:citation/>
         </w:sdtPr>
+        <w:sdtEndPr/>
         <w:sdtContent>
           <w:r>
             <w:rPr>
@@ -676,7 +808,6 @@
           <w:noProof/>
           <w:lang w:val="en-US"/>
         </w:rPr>
-        <w:lastRenderedPageBreak/>
         <w:drawing>
           <wp:inline distT="0" distB="0" distL="0" distR="0" wp14:anchorId="222D3117" wp14:editId="21AF8A5B">
             <wp:extent cx="5731510" cy="3036570"/>
@@ -727,7 +858,7 @@
           <w:lang w:val="en-US"/>
         </w:rPr>
       </w:pPr>
-      <w:bookmarkStart w:id="1" w:name="_Ref96079210"/>
+      <w:bookmarkStart w:id="2" w:name="_Ref96079210"/>
       <w:r>
         <w:rPr>
           <w:lang w:val="en-US"/>
@@ -762,7 +893,7 @@
         </w:rPr>
         <w:t>: The accuracy curves of the validation and training set of all the models in exercise 2.</w:t>
       </w:r>
-      <w:bookmarkEnd w:id="1"/>
+      <w:bookmarkEnd w:id="2"/>
     </w:p>
     <w:p>
       <w:pPr>
@@ -786,20 +917,19 @@
     </w:p>
     <w:sdt>
       <w:sdtPr>
+        <w:rPr>
+          <w:rFonts w:asciiTheme="minorHAnsi" w:eastAsiaTheme="minorHAnsi" w:hAnsiTheme="minorHAnsi" w:cstheme="minorBidi"/>
+          <w:color w:val="auto"/>
+          <w:sz w:val="22"/>
+          <w:szCs w:val="22"/>
+        </w:rPr>
         <w:id w:val="-1302538489"/>
         <w:docPartObj>
           <w:docPartGallery w:val="Bibliographies"/>
           <w:docPartUnique/>
         </w:docPartObj>
       </w:sdtPr>
-      <w:sdtEndPr>
-        <w:rPr>
-          <w:rFonts w:asciiTheme="minorHAnsi" w:eastAsiaTheme="minorHAnsi" w:hAnsiTheme="minorHAnsi" w:cstheme="minorBidi"/>
-          <w:color w:val="auto"/>
-          <w:sz w:val="22"/>
-          <w:szCs w:val="22"/>
-        </w:rPr>
-      </w:sdtEndPr>
+      <w:sdtEndPr/>
       <w:sdtContent>
         <w:p>
           <w:pPr>
@@ -820,6 +950,7 @@
             <w:id w:val="-573587230"/>
             <w:bibliography/>
           </w:sdtPr>
+          <w:sdtEndPr/>
           <w:sdtContent>
             <w:p>
               <w:pPr>
@@ -1342,7 +1473,6 @@
   <w:style w:type="character" w:default="1" w:styleId="DefaultParagraphFont">
     <w:name w:val="Default Paragraph Font"/>
     <w:uiPriority w:val="1"/>
-    <w:semiHidden/>
     <w:unhideWhenUsed/>
   </w:style>
   <w:style w:type="table" w:default="1" w:styleId="TableNormal">

</xml_diff>

<commit_message>
Loss en accuracy of 4 getallen achter komma, typfout weggehaald
</commit_message>
<xml_diff>
--- a/8p361-project-imaging-master/Assignments_pdf/Assignment2.docx
+++ b/8p361-project-imaging-master/Assignments_pdf/Assignment2.docx
@@ -9,8 +9,6 @@
           <w:lang w:val="en-US"/>
         </w:rPr>
       </w:pPr>
-      <w:bookmarkStart w:id="0" w:name="_Hlk96091678"/>
-      <w:bookmarkEnd w:id="0"/>
       <w:r>
         <w:rPr>
           <w:lang w:val="en-US"/>
@@ -20,6 +18,33 @@
     </w:p>
     <w:p>
       <w:pPr>
+        <w:rPr>
+          <w:i/>
+          <w:iCs/>
+          <w:lang w:val="en-US"/>
+        </w:rPr>
+      </w:pPr>
+      <w:proofErr w:type="spellStart"/>
+      <w:r>
+        <w:rPr>
+          <w:i/>
+          <w:iCs/>
+          <w:lang w:val="en-US"/>
+        </w:rPr>
+        <w:t>By</w:t>
+      </w:r>
+      <w:proofErr w:type="spellEnd"/>
+      <w:r>
+        <w:rPr>
+          <w:i/>
+          <w:iCs/>
+          <w:lang w:val="en-US"/>
+        </w:rPr>
+        <w:t>: J.N.A. Bergmans, M. Boone, J.N.A. van Mook, J.F. Peeters</w:t>
+      </w:r>
+    </w:p>
+    <w:p>
+      <w:pPr>
         <w:pStyle w:val="Heading2"/>
         <w:rPr>
           <w:lang w:val="en-US"/>
@@ -350,6 +375,24 @@
           <w:lang w:val="en-US"/>
         </w:rPr>
         <w:t>1</w:t>
+      </w:r>
+      <w:r>
+        <w:rPr>
+          <w:lang w:val="en-US"/>
+        </w:rPr>
+        <w:t>: The loss curves of the validation and train</w:t>
+      </w:r>
+      <w:r>
+        <w:rPr>
+          <w:lang w:val="en-US"/>
+        </w:rPr>
+        <w:t>ing</w:t>
+      </w:r>
+      <w:r>
+        <w:rPr>
+          <w:lang w:val="en-US"/>
+        </w:rPr>
+        <w:t xml:space="preserve"> set of all the models in exercise 1</w:t>
       </w:r>
       <w:r>
         <w:rPr>
@@ -488,7 +531,7 @@
           <w:lang w:val="en-US"/>
         </w:rPr>
       </w:pPr>
-      <w:bookmarkStart w:id="1" w:name="_Ref96079086"/>
+      <w:bookmarkStart w:id="0" w:name="_Ref96079086"/>
       <w:r>
         <w:rPr>
           <w:lang w:val="en-US"/>
@@ -535,7 +578,7 @@
         </w:rPr>
         <w:t xml:space="preserve"> set of all the models in exercise 1</w:t>
       </w:r>
-      <w:bookmarkEnd w:id="1"/>
+      <w:bookmarkEnd w:id="0"/>
     </w:p>
     <w:p>
       <w:pPr>
@@ -613,7 +656,25 @@
         <w:rPr>
           <w:lang w:val="en-US"/>
         </w:rPr>
-        <w:t>Model 3b: Neural network with 3 hidden layers</w:t>
+        <w:t xml:space="preserve">Model </w:t>
+      </w:r>
+      <w:r>
+        <w:rPr>
+          <w:lang w:val="en-US"/>
+        </w:rPr>
+        <w:t>2</w:t>
+      </w:r>
+      <w:r>
+        <w:rPr>
+          <w:lang w:val="en-US"/>
+        </w:rPr>
+        <w:t>c</w:t>
+      </w:r>
+      <w:r>
+        <w:rPr>
+          <w:lang w:val="en-US"/>
+        </w:rPr>
+        <w:t>: Neural network with 3 hidden layers</w:t>
       </w:r>
       <w:r>
         <w:rPr>
@@ -638,7 +699,43 @@
         <w:rPr>
           <w:lang w:val="en-US"/>
         </w:rPr>
-        <w:t xml:space="preserve">The loss of the models on the test set is lowest for model 2b (0.0983407124876976) , highest for model 2a (0.2892000675201416) and the loss of model 2c falls between (0.28235793113708496) these two values. The model accuracy on the test set is the highest for model 2b (0.968999981880188), the lowest for model 2a (0.9197999835014343) and model 2c’s accuracy (0.921500027179718) falls between the values for the other models. From this it can be concluded that the model 2b has the best model performance, followed by model 2c and model 2a. In </w:t>
+        <w:t>The loss of the models on the test set is lowest for model 2b (0.0983) , highest for model 2a (0.2892) and the loss of model 2c falls between (0.282</w:t>
+      </w:r>
+      <w:r>
+        <w:rPr>
+          <w:lang w:val="en-US"/>
+        </w:rPr>
+        <w:t>4</w:t>
+      </w:r>
+      <w:r>
+        <w:rPr>
+          <w:lang w:val="en-US"/>
+        </w:rPr>
+        <w:t>) these two values. The model accuracy on the test set is the highest for model 2b (0.96</w:t>
+      </w:r>
+      <w:r>
+        <w:rPr>
+          <w:lang w:val="en-US"/>
+        </w:rPr>
+        <w:t>90</w:t>
+      </w:r>
+      <w:r>
+        <w:rPr>
+          <w:lang w:val="en-US"/>
+        </w:rPr>
+        <w:t>), the lowest for model 2a (0.919</w:t>
+      </w:r>
+      <w:r>
+        <w:rPr>
+          <w:lang w:val="en-US"/>
+        </w:rPr>
+        <w:t>8</w:t>
+      </w:r>
+      <w:r>
+        <w:rPr>
+          <w:lang w:val="en-US"/>
+        </w:rPr>
+        <w:t xml:space="preserve">) and model 2c’s accuracy (0.9215) falls between the values for the other models. From this it can be concluded that the model 2b has the best model performance, followed by model 2c and model 2a. In </w:t>
       </w:r>
       <w:r>
         <w:rPr>
@@ -675,6 +772,12 @@
           <w:lang w:val="en-US"/>
         </w:rPr>
         <w:t>2</w:t>
+      </w:r>
+      <w:r>
+        <w:rPr>
+          <w:lang w:val="en-US"/>
+        </w:rPr>
+        <w:t>: The accuracy curves of the validation and training set of all the models in exercise 2.</w:t>
       </w:r>
       <w:r>
         <w:rPr>
@@ -858,7 +961,7 @@
           <w:lang w:val="en-US"/>
         </w:rPr>
       </w:pPr>
-      <w:bookmarkStart w:id="2" w:name="_Ref96079210"/>
+      <w:bookmarkStart w:id="1" w:name="_Ref96079210"/>
       <w:r>
         <w:rPr>
           <w:lang w:val="en-US"/>
@@ -893,7 +996,7 @@
         </w:rPr>
         <w:t>: The accuracy curves of the validation and training set of all the models in exercise 2.</w:t>
       </w:r>
-      <w:bookmarkEnd w:id="2"/>
+      <w:bookmarkEnd w:id="1"/>
     </w:p>
     <w:p>
       <w:pPr>
@@ -1473,6 +1576,7 @@
   <w:style w:type="character" w:default="1" w:styleId="DefaultParagraphFont">
     <w:name w:val="Default Paragraph Font"/>
     <w:uiPriority w:val="1"/>
+    <w:semiHidden/>
     <w:unhideWhenUsed/>
   </w:style>
   <w:style w:type="table" w:default="1" w:styleId="TableNormal">

</xml_diff>